<commit_message>
schema + pcb update
</commit_message>
<xml_diff>
--- a/weekverslagen/weekverslag3.docx
+++ b/weekverslagen/weekverslag3.docx
@@ -212,8 +212,19 @@
           <w:szCs w:val="24"/>
           <w:lang w:val="nl-BE"/>
         </w:rPr>
-        <w:t xml:space="preserve"> efuse</w:t>
-      </w:r>
+        <w:t xml:space="preserve"> </w:t>
+      </w:r>
+      <w:proofErr w:type="spellStart"/>
+      <w:r>
+        <w:rPr>
+          <w:b/>
+          <w:sz w:val="24"/>
+          <w:szCs w:val="24"/>
+          <w:lang w:val="nl-BE"/>
+        </w:rPr>
+        <w:t>efuse</w:t>
+      </w:r>
+      <w:proofErr w:type="spellEnd"/>
     </w:p>
     <w:p>
       <w:pPr>
@@ -249,7 +260,27 @@
           <w:szCs w:val="24"/>
           <w:lang w:val="nl-BE"/>
         </w:rPr>
-        <w:t xml:space="preserve"> Antwerp Space</w:t>
+        <w:t xml:space="preserve"> </w:t>
+      </w:r>
+      <w:proofErr w:type="spellStart"/>
+      <w:r>
+        <w:rPr>
+          <w:b/>
+          <w:sz w:val="24"/>
+          <w:szCs w:val="24"/>
+          <w:lang w:val="nl-BE"/>
+        </w:rPr>
+        <w:t>Antwerp</w:t>
+      </w:r>
+      <w:proofErr w:type="spellEnd"/>
+      <w:r>
+        <w:rPr>
+          <w:b/>
+          <w:sz w:val="24"/>
+          <w:szCs w:val="24"/>
+          <w:lang w:val="nl-BE"/>
+        </w:rPr>
+        <w:t xml:space="preserve"> Space</w:t>
       </w:r>
     </w:p>
     <w:p>
@@ -324,8 +355,19 @@
           <w:szCs w:val="24"/>
           <w:lang w:val="en-GB"/>
         </w:rPr>
-        <w:t xml:space="preserve"> Pedro Wyns</w:t>
-      </w:r>
+        <w:t xml:space="preserve"> Pedro </w:t>
+      </w:r>
+      <w:proofErr w:type="spellStart"/>
+      <w:r>
+        <w:rPr>
+          <w:b/>
+          <w:sz w:val="24"/>
+          <w:szCs w:val="24"/>
+          <w:lang w:val="en-GB"/>
+        </w:rPr>
+        <w:t>Wyns</w:t>
+      </w:r>
+      <w:proofErr w:type="spellEnd"/>
     </w:p>
     <w:p>
       <w:pPr>
@@ -560,13 +602,23 @@
           <w:lang w:val="nl-BE"/>
         </w:rPr>
       </w:pPr>
-      <w:r>
-        <w:rPr>
-          <w:sz w:val="24"/>
-          <w:szCs w:val="24"/>
-          <w:lang w:val="nl-BE"/>
-        </w:rPr>
-        <w:t xml:space="preserve">eFuse ic TPS2663 </w:t>
+      <w:proofErr w:type="gramStart"/>
+      <w:r>
+        <w:rPr>
+          <w:sz w:val="24"/>
+          <w:szCs w:val="24"/>
+          <w:lang w:val="nl-BE"/>
+        </w:rPr>
+        <w:t>eFuse</w:t>
+      </w:r>
+      <w:proofErr w:type="gramEnd"/>
+      <w:r>
+        <w:rPr>
+          <w:sz w:val="24"/>
+          <w:szCs w:val="24"/>
+          <w:lang w:val="nl-BE"/>
+        </w:rPr>
+        <w:t xml:space="preserve"> ic TPS2663 </w:t>
       </w:r>
       <w:r>
         <w:rPr>
@@ -606,8 +658,18 @@
           <w:szCs w:val="24"/>
           <w:lang w:val="nl-BE"/>
         </w:rPr>
-        <w:t>TI status active</w:t>
-      </w:r>
+        <w:t xml:space="preserve">TI status </w:t>
+      </w:r>
+      <w:proofErr w:type="spellStart"/>
+      <w:r>
+        <w:rPr>
+          <w:sz w:val="24"/>
+          <w:szCs w:val="24"/>
+          <w:lang w:val="nl-BE"/>
+        </w:rPr>
+        <w:t>active</w:t>
+      </w:r>
+      <w:proofErr w:type="spellEnd"/>
       <w:r>
         <w:rPr>
           <w:sz w:val="24"/>
@@ -662,7 +724,25 @@
           <w:szCs w:val="24"/>
           <w:lang w:val="nl-BE"/>
         </w:rPr>
-        <w:t>class 1,2 en 3 mogelijk. Gelijkaardig aan de tps2660. Moment van schrijven 2636 in stock bij digikey waar we gaan bestellen.</w:t>
+        <w:t xml:space="preserve">class 1,2 en 3 mogelijk. Gelijkaardig aan de tps2660. Moment van schrijven 2636 in stock bij </w:t>
+      </w:r>
+      <w:proofErr w:type="spellStart"/>
+      <w:r>
+        <w:rPr>
+          <w:sz w:val="24"/>
+          <w:szCs w:val="24"/>
+          <w:lang w:val="nl-BE"/>
+        </w:rPr>
+        <w:t>digikey</w:t>
+      </w:r>
+      <w:proofErr w:type="spellEnd"/>
+      <w:r>
+        <w:rPr>
+          <w:sz w:val="24"/>
+          <w:szCs w:val="24"/>
+          <w:lang w:val="nl-BE"/>
+        </w:rPr>
+        <w:t xml:space="preserve"> waar we gaan bestellen.</w:t>
       </w:r>
       <w:r>
         <w:rPr>
@@ -706,21 +786,59 @@
           <w:lang w:val="nl-BE"/>
         </w:rPr>
       </w:pPr>
-      <w:r>
-        <w:rPr>
-          <w:sz w:val="24"/>
-          <w:szCs w:val="24"/>
-          <w:lang w:val="nl-BE"/>
-        </w:rPr>
-        <w:t xml:space="preserve">Optocoupler WL-OCPT SOP-4 van Wurth </w:t>
-      </w:r>
-      <w:r>
-        <w:rPr>
-          <w:sz w:val="24"/>
-          <w:szCs w:val="24"/>
-          <w:lang w:val="nl-BE"/>
-        </w:rPr>
-        <w:t xml:space="preserve">elektronik. Staat gemarkeerd als new. Moment van schrijven </w:t>
+      <w:proofErr w:type="spellStart"/>
+      <w:r>
+        <w:rPr>
+          <w:sz w:val="24"/>
+          <w:szCs w:val="24"/>
+          <w:lang w:val="nl-BE"/>
+        </w:rPr>
+        <w:t>Optocoupler</w:t>
+      </w:r>
+      <w:proofErr w:type="spellEnd"/>
+      <w:r>
+        <w:rPr>
+          <w:sz w:val="24"/>
+          <w:szCs w:val="24"/>
+          <w:lang w:val="nl-BE"/>
+        </w:rPr>
+        <w:t xml:space="preserve"> WL-OCPT SOP-4 van </w:t>
+      </w:r>
+      <w:proofErr w:type="spellStart"/>
+      <w:r>
+        <w:rPr>
+          <w:sz w:val="24"/>
+          <w:szCs w:val="24"/>
+          <w:lang w:val="nl-BE"/>
+        </w:rPr>
+        <w:t>Wurth</w:t>
+      </w:r>
+      <w:proofErr w:type="spellEnd"/>
+      <w:r>
+        <w:rPr>
+          <w:sz w:val="24"/>
+          <w:szCs w:val="24"/>
+          <w:lang w:val="nl-BE"/>
+        </w:rPr>
+        <w:t xml:space="preserve"> </w:t>
+      </w:r>
+      <w:proofErr w:type="spellStart"/>
+      <w:r>
+        <w:rPr>
+          <w:sz w:val="24"/>
+          <w:szCs w:val="24"/>
+          <w:lang w:val="nl-BE"/>
+        </w:rPr>
+        <w:t>elektronik</w:t>
+      </w:r>
+      <w:proofErr w:type="spellEnd"/>
+      <w:r>
+        <w:rPr>
+          <w:sz w:val="24"/>
+          <w:szCs w:val="24"/>
+          <w:lang w:val="nl-BE"/>
+        </w:rPr>
+        <w:t xml:space="preserve">. Staat gemarkeerd als new. Moment van schrijven </w:t>
       </w:r>
       <w:r>
         <w:rPr>
@@ -736,8 +854,18 @@
           <w:szCs w:val="24"/>
           <w:lang w:val="nl-BE"/>
         </w:rPr>
-        <w:t xml:space="preserve"> in stock bij digikey</w:t>
-      </w:r>
+        <w:t xml:space="preserve"> in stock bij </w:t>
+      </w:r>
+      <w:proofErr w:type="spellStart"/>
+      <w:r>
+        <w:rPr>
+          <w:sz w:val="24"/>
+          <w:szCs w:val="24"/>
+          <w:lang w:val="nl-BE"/>
+        </w:rPr>
+        <w:t>digikey</w:t>
+      </w:r>
+      <w:proofErr w:type="spellEnd"/>
       <w:r>
         <w:rPr>
           <w:sz w:val="24"/>
@@ -796,7 +924,25 @@
           <w:szCs w:val="24"/>
           <w:lang w:val="nl-BE"/>
         </w:rPr>
-        <w:t xml:space="preserve">Voor interne Vin en Vout connector een Quick </w:t>
+        <w:t xml:space="preserve">Voor interne Vin en </w:t>
+      </w:r>
+      <w:proofErr w:type="spellStart"/>
+      <w:r>
+        <w:rPr>
+          <w:sz w:val="24"/>
+          <w:szCs w:val="24"/>
+          <w:lang w:val="nl-BE"/>
+        </w:rPr>
+        <w:t>Vout</w:t>
+      </w:r>
+      <w:proofErr w:type="spellEnd"/>
+      <w:r>
+        <w:rPr>
+          <w:sz w:val="24"/>
+          <w:szCs w:val="24"/>
+          <w:lang w:val="nl-BE"/>
+        </w:rPr>
+        <w:t xml:space="preserve"> connector een Quick </w:t>
       </w:r>
       <w:r>
         <w:rPr>
@@ -910,6 +1056,7 @@
           <w:lang w:val="nl-BE"/>
         </w:rPr>
       </w:pPr>
+      <w:proofErr w:type="spellStart"/>
       <w:r>
         <w:rPr>
           <w:bCs/>
@@ -917,8 +1064,9 @@
           <w:szCs w:val="24"/>
           <w:lang w:val="nl-BE"/>
         </w:rPr>
-        <w:t>Inrush current meetingen gedaan op de tps26600.</w:t>
-      </w:r>
+        <w:t>Inrush</w:t>
+      </w:r>
+      <w:proofErr w:type="spellEnd"/>
       <w:r>
         <w:rPr>
           <w:bCs/>
@@ -926,13 +1074,82 @@
           <w:szCs w:val="24"/>
           <w:lang w:val="nl-BE"/>
         </w:rPr>
-        <w:t xml:space="preserve"> Eerste paar meethingen thuis en daarna met een </w:t>
-      </w:r>
+        <w:t xml:space="preserve"> </w:t>
+      </w:r>
+      <w:proofErr w:type="spellStart"/>
       <w:r>
         <w:rPr>
           <w:bCs/>
           <w:sz w:val="24"/>
           <w:szCs w:val="24"/>
+          <w:lang w:val="nl-BE"/>
+        </w:rPr>
+        <w:t>current</w:t>
+      </w:r>
+      <w:proofErr w:type="spellEnd"/>
+      <w:r>
+        <w:rPr>
+          <w:bCs/>
+          <w:sz w:val="24"/>
+          <w:szCs w:val="24"/>
+          <w:lang w:val="nl-BE"/>
+        </w:rPr>
+        <w:t xml:space="preserve"> </w:t>
+      </w:r>
+      <w:proofErr w:type="spellStart"/>
+      <w:r>
+        <w:rPr>
+          <w:bCs/>
+          <w:sz w:val="24"/>
+          <w:szCs w:val="24"/>
+          <w:lang w:val="nl-BE"/>
+        </w:rPr>
+        <w:t>meetingen</w:t>
+      </w:r>
+      <w:proofErr w:type="spellEnd"/>
+      <w:r>
+        <w:rPr>
+          <w:bCs/>
+          <w:sz w:val="24"/>
+          <w:szCs w:val="24"/>
+          <w:lang w:val="nl-BE"/>
+        </w:rPr>
+        <w:t xml:space="preserve"> gedaan op de tps26600.</w:t>
+      </w:r>
+      <w:r>
+        <w:rPr>
+          <w:bCs/>
+          <w:sz w:val="24"/>
+          <w:szCs w:val="24"/>
+          <w:lang w:val="nl-BE"/>
+        </w:rPr>
+        <w:t xml:space="preserve"> Eerste paar </w:t>
+      </w:r>
+      <w:proofErr w:type="spellStart"/>
+      <w:r>
+        <w:rPr>
+          <w:bCs/>
+          <w:sz w:val="24"/>
+          <w:szCs w:val="24"/>
+          <w:lang w:val="nl-BE"/>
+        </w:rPr>
+        <w:t>meethingen</w:t>
+      </w:r>
+      <w:proofErr w:type="spellEnd"/>
+      <w:r>
+        <w:rPr>
+          <w:bCs/>
+          <w:sz w:val="24"/>
+          <w:szCs w:val="24"/>
+          <w:lang w:val="nl-BE"/>
+        </w:rPr>
+        <w:t xml:space="preserve"> thuis en daarna met een </w:t>
+      </w:r>
+      <w:r>
+        <w:rPr>
+          <w:bCs/>
+          <w:sz w:val="24"/>
+          <w:szCs w:val="24"/>
           <w:lang w:val="en-150"/>
         </w:rPr>
         <w:t>current probe</w:t>
@@ -944,7 +1161,47 @@
           <w:szCs w:val="24"/>
           <w:lang w:val="nl-BE"/>
         </w:rPr>
-        <w:t xml:space="preserve"> bij antwerp space.</w:t>
+        <w:t xml:space="preserve"> bij </w:t>
+      </w:r>
+      <w:proofErr w:type="spellStart"/>
+      <w:r>
+        <w:rPr>
+          <w:bCs/>
+          <w:sz w:val="24"/>
+          <w:szCs w:val="24"/>
+          <w:lang w:val="nl-BE"/>
+        </w:rPr>
+        <w:t>antwerp</w:t>
+      </w:r>
+      <w:proofErr w:type="spellEnd"/>
+      <w:r>
+        <w:rPr>
+          <w:bCs/>
+          <w:sz w:val="24"/>
+          <w:szCs w:val="24"/>
+          <w:lang w:val="nl-BE"/>
+        </w:rPr>
+        <w:t xml:space="preserve"> </w:t>
+      </w:r>
+      <w:proofErr w:type="spellStart"/>
+      <w:r>
+        <w:rPr>
+          <w:bCs/>
+          <w:sz w:val="24"/>
+          <w:szCs w:val="24"/>
+          <w:lang w:val="nl-BE"/>
+        </w:rPr>
+        <w:t>space</w:t>
+      </w:r>
+      <w:proofErr w:type="spellEnd"/>
+      <w:r>
+        <w:rPr>
+          <w:bCs/>
+          <w:sz w:val="24"/>
+          <w:szCs w:val="24"/>
+          <w:lang w:val="nl-BE"/>
+        </w:rPr>
+        <w:t>.</w:t>
       </w:r>
       <w:r>
         <w:rPr>
@@ -1047,7 +1304,47 @@
           <w:szCs w:val="24"/>
           <w:lang w:val="nl-BE"/>
         </w:rPr>
-        <w:t xml:space="preserve"> an een bread board</w:t>
+        <w:t xml:space="preserve"> </w:t>
+      </w:r>
+      <w:proofErr w:type="spellStart"/>
+      <w:r>
+        <w:rPr>
+          <w:bCs/>
+          <w:sz w:val="24"/>
+          <w:szCs w:val="24"/>
+          <w:lang w:val="nl-BE"/>
+        </w:rPr>
+        <w:t>an</w:t>
+      </w:r>
+      <w:proofErr w:type="spellEnd"/>
+      <w:r>
+        <w:rPr>
+          <w:bCs/>
+          <w:sz w:val="24"/>
+          <w:szCs w:val="24"/>
+          <w:lang w:val="nl-BE"/>
+        </w:rPr>
+        <w:t xml:space="preserve"> een </w:t>
+      </w:r>
+      <w:proofErr w:type="spellStart"/>
+      <w:r>
+        <w:rPr>
+          <w:bCs/>
+          <w:sz w:val="24"/>
+          <w:szCs w:val="24"/>
+          <w:lang w:val="nl-BE"/>
+        </w:rPr>
+        <w:t>bread</w:t>
+      </w:r>
+      <w:proofErr w:type="spellEnd"/>
+      <w:r>
+        <w:rPr>
+          <w:bCs/>
+          <w:sz w:val="24"/>
+          <w:szCs w:val="24"/>
+          <w:lang w:val="nl-BE"/>
+        </w:rPr>
+        <w:t xml:space="preserve"> board</w:t>
       </w:r>
       <w:r>
         <w:rPr>
@@ -1145,7 +1442,25 @@
           <w:szCs w:val="24"/>
           <w:lang w:val="nl-BE"/>
         </w:rPr>
-        <w:t xml:space="preserve"> BOM maken van alle componenten bij digikey.</w:t>
+        <w:t xml:space="preserve"> BOM maken van alle componenten bij </w:t>
+      </w:r>
+      <w:proofErr w:type="spellStart"/>
+      <w:r>
+        <w:rPr>
+          <w:sz w:val="24"/>
+          <w:szCs w:val="24"/>
+          <w:lang w:val="nl-BE"/>
+        </w:rPr>
+        <w:t>digikey</w:t>
+      </w:r>
+      <w:proofErr w:type="spellEnd"/>
+      <w:r>
+        <w:rPr>
+          <w:sz w:val="24"/>
+          <w:szCs w:val="24"/>
+          <w:lang w:val="nl-BE"/>
+        </w:rPr>
+        <w:t>.</w:t>
       </w:r>
     </w:p>
     <w:p>
@@ -1288,6 +1603,7 @@
           <w:lang w:val="nl-BE"/>
         </w:rPr>
       </w:pPr>
+      <w:proofErr w:type="gramStart"/>
       <w:r>
         <w:rPr>
           <w:bCs/>
@@ -1295,13 +1611,62 @@
           <w:szCs w:val="24"/>
           <w:lang w:val="nl-BE"/>
         </w:rPr>
-        <w:t>je vermeldt best ook dat je in ons labo bent komen meten en dat je dezelfde resultaten had meet een stroomprobe tov shunt meting.</w:t>
+        <w:t>je</w:t>
+      </w:r>
+      <w:proofErr w:type="gramEnd"/>
+      <w:r>
+        <w:rPr>
+          <w:bCs/>
+          <w:sz w:val="24"/>
+          <w:szCs w:val="24"/>
+          <w:lang w:val="nl-BE"/>
+        </w:rPr>
+        <w:t xml:space="preserve"> vermeldt best ook dat je in ons labo bent komen meten en dat je dezelfde resultaten had meet een </w:t>
+      </w:r>
+      <w:proofErr w:type="spellStart"/>
+      <w:r>
+        <w:rPr>
+          <w:bCs/>
+          <w:sz w:val="24"/>
+          <w:szCs w:val="24"/>
+          <w:lang w:val="nl-BE"/>
+        </w:rPr>
+        <w:t>stroomprobe</w:t>
+      </w:r>
+      <w:proofErr w:type="spellEnd"/>
+      <w:r>
+        <w:rPr>
+          <w:bCs/>
+          <w:sz w:val="24"/>
+          <w:szCs w:val="24"/>
+          <w:lang w:val="nl-BE"/>
+        </w:rPr>
+        <w:t xml:space="preserve"> </w:t>
+      </w:r>
+      <w:proofErr w:type="spellStart"/>
+      <w:r>
+        <w:rPr>
+          <w:bCs/>
+          <w:sz w:val="24"/>
+          <w:szCs w:val="24"/>
+          <w:lang w:val="nl-BE"/>
+        </w:rPr>
+        <w:t>tov</w:t>
+      </w:r>
+      <w:proofErr w:type="spellEnd"/>
+      <w:r>
+        <w:rPr>
+          <w:bCs/>
+          <w:sz w:val="24"/>
+          <w:szCs w:val="24"/>
+          <w:lang w:val="nl-BE"/>
+        </w:rPr>
+        <w:t xml:space="preserve"> shunt meting.</w:t>
       </w:r>
     </w:p>
     <w:p>
       <w:pPr>
         <w:rPr>
-          <w:bCs/>
           <w:sz w:val="24"/>
           <w:szCs w:val="24"/>
           <w:lang w:val="nl-BE"/>
@@ -1311,7 +1676,6 @@
     <w:p>
       <w:pPr>
         <w:rPr>
-          <w:bCs/>
           <w:sz w:val="24"/>
           <w:szCs w:val="24"/>
           <w:lang w:val="nl-BE"/>
@@ -1330,46 +1694,612 @@
     <w:p>
       <w:pPr>
         <w:rPr>
-          <w:sz w:val="24"/>
-          <w:szCs w:val="24"/>
-          <w:lang w:val="nl-BE"/>
-        </w:rPr>
-      </w:pPr>
+          <w:b/>
+          <w:sz w:val="24"/>
+          <w:szCs w:val="24"/>
+          <w:lang w:val="nl-BE"/>
+        </w:rPr>
+      </w:pPr>
+      <w:r>
+        <w:rPr>
+          <w:b/>
+          <w:sz w:val="24"/>
+          <w:szCs w:val="24"/>
+          <w:lang w:val="nl-BE"/>
+        </w:rPr>
+        <w:t>Opmerkingen hogeschoolpromotor:</w:t>
+      </w:r>
     </w:p>
     <w:p>
       <w:pPr>
         <w:rPr>
-          <w:sz w:val="24"/>
-          <w:szCs w:val="24"/>
           <w:lang w:val="nl-BE"/>
         </w:rPr>
       </w:pPr>
     </w:p>
     <w:p>
       <w:pPr>
-        <w:rPr>
-          <w:b/>
-          <w:sz w:val="24"/>
-          <w:szCs w:val="24"/>
-          <w:lang w:val="nl-BE"/>
-        </w:rPr>
-      </w:pPr>
-      <w:r>
-        <w:rPr>
-          <w:b/>
-          <w:sz w:val="24"/>
-          <w:szCs w:val="24"/>
-          <w:lang w:val="nl-BE"/>
-        </w:rPr>
-        <w:t>Opmerkingen hogeschoolpromotor:</w:t>
+        <w:numPr>
+          <w:ilvl w:val="0"/>
+          <w:numId w:val="29"/>
+        </w:numPr>
+        <w:rPr>
+          <w:rFonts w:ascii="Calibri" w:eastAsia="Times New Roman" w:hAnsi="Calibri" w:cs="Calibri"/>
+          <w:sz w:val="22"/>
+          <w:szCs w:val="22"/>
+          <w:lang w:val="nl-BE"/>
+        </w:rPr>
+      </w:pPr>
+      <w:r>
+        <w:rPr>
+          <w:rFonts w:ascii="Calibri" w:eastAsia="Times New Roman" w:hAnsi="Calibri" w:cs="Calibri"/>
+          <w:sz w:val="22"/>
+          <w:szCs w:val="22"/>
+          <w:lang w:val="nl-BE"/>
+        </w:rPr>
+        <w:t xml:space="preserve">U8 U9 U10 laat je </w:t>
+      </w:r>
+      <w:proofErr w:type="spellStart"/>
+      <w:r>
+        <w:rPr>
+          <w:rFonts w:ascii="Calibri" w:eastAsia="Times New Roman" w:hAnsi="Calibri" w:cs="Calibri"/>
+          <w:sz w:val="22"/>
+          <w:szCs w:val="22"/>
+          <w:lang w:val="nl-BE"/>
+        </w:rPr>
+        <w:t>sourcen</w:t>
+      </w:r>
+      <w:proofErr w:type="spellEnd"/>
+      <w:r>
+        <w:rPr>
+          <w:rFonts w:ascii="Calibri" w:eastAsia="Times New Roman" w:hAnsi="Calibri" w:cs="Calibri"/>
+          <w:sz w:val="22"/>
+          <w:szCs w:val="22"/>
+          <w:lang w:val="nl-BE"/>
+        </w:rPr>
+        <w:t xml:space="preserve"> en je andere </w:t>
+      </w:r>
+      <w:proofErr w:type="spellStart"/>
+      <w:r>
+        <w:rPr>
+          <w:rFonts w:ascii="Calibri" w:eastAsia="Times New Roman" w:hAnsi="Calibri" w:cs="Calibri"/>
+          <w:sz w:val="22"/>
+          <w:szCs w:val="22"/>
+          <w:lang w:val="nl-BE"/>
+        </w:rPr>
+        <w:t>optocouplers</w:t>
+      </w:r>
+      <w:proofErr w:type="spellEnd"/>
+      <w:r>
+        <w:rPr>
+          <w:rFonts w:ascii="Calibri" w:eastAsia="Times New Roman" w:hAnsi="Calibri" w:cs="Calibri"/>
+          <w:sz w:val="22"/>
+          <w:szCs w:val="22"/>
+          <w:lang w:val="nl-BE"/>
+        </w:rPr>
+        <w:t xml:space="preserve"> </w:t>
+      </w:r>
+      <w:proofErr w:type="spellStart"/>
+      <w:proofErr w:type="gramStart"/>
+      <w:r>
+        <w:rPr>
+          <w:rFonts w:ascii="Calibri" w:eastAsia="Times New Roman" w:hAnsi="Calibri" w:cs="Calibri"/>
+          <w:sz w:val="22"/>
+          <w:szCs w:val="22"/>
+          <w:lang w:val="nl-BE"/>
+        </w:rPr>
+        <w:t>sinken</w:t>
+      </w:r>
+      <w:proofErr w:type="spellEnd"/>
+      <w:r>
+        <w:rPr>
+          <w:rFonts w:ascii="Calibri" w:eastAsia="Times New Roman" w:hAnsi="Calibri" w:cs="Calibri"/>
+          <w:sz w:val="22"/>
+          <w:szCs w:val="22"/>
+          <w:lang w:val="nl-BE"/>
+        </w:rPr>
+        <w:t xml:space="preserve"> ?</w:t>
+      </w:r>
+      <w:proofErr w:type="gramEnd"/>
+      <w:r>
+        <w:rPr>
+          <w:rFonts w:ascii="Calibri" w:eastAsia="Times New Roman" w:hAnsi="Calibri" w:cs="Calibri"/>
+          <w:sz w:val="22"/>
+          <w:szCs w:val="22"/>
+          <w:lang w:val="nl-BE"/>
+        </w:rPr>
+        <w:t xml:space="preserve">  </w:t>
+      </w:r>
+      <w:proofErr w:type="gramStart"/>
+      <w:r>
+        <w:rPr>
+          <w:rFonts w:ascii="Calibri" w:eastAsia="Times New Roman" w:hAnsi="Calibri" w:cs="Calibri"/>
+          <w:sz w:val="22"/>
+          <w:szCs w:val="22"/>
+          <w:lang w:val="nl-BE"/>
+        </w:rPr>
+        <w:t>enige</w:t>
+      </w:r>
+      <w:proofErr w:type="gramEnd"/>
+      <w:r>
+        <w:rPr>
+          <w:rFonts w:ascii="Calibri" w:eastAsia="Times New Roman" w:hAnsi="Calibri" w:cs="Calibri"/>
+          <w:sz w:val="22"/>
+          <w:szCs w:val="22"/>
+          <w:lang w:val="nl-BE"/>
+        </w:rPr>
+        <w:t xml:space="preserve"> reden voor deze </w:t>
+      </w:r>
+      <w:proofErr w:type="spellStart"/>
+      <w:r>
+        <w:rPr>
+          <w:rFonts w:ascii="Calibri" w:eastAsia="Times New Roman" w:hAnsi="Calibri" w:cs="Calibri"/>
+          <w:sz w:val="22"/>
+          <w:szCs w:val="22"/>
+          <w:lang w:val="nl-BE"/>
+        </w:rPr>
+        <w:t>onconsistentie</w:t>
+      </w:r>
+      <w:proofErr w:type="spellEnd"/>
+      <w:r>
+        <w:rPr>
+          <w:rFonts w:ascii="Calibri" w:eastAsia="Times New Roman" w:hAnsi="Calibri" w:cs="Calibri"/>
+          <w:sz w:val="22"/>
+          <w:szCs w:val="22"/>
+          <w:lang w:val="nl-BE"/>
+        </w:rPr>
+        <w:t>?</w:t>
       </w:r>
     </w:p>
     <w:p>
       <w:pPr>
-        <w:rPr>
-          <w:lang w:val="nl-BE"/>
-        </w:rPr>
-      </w:pPr>
+        <w:numPr>
+          <w:ilvl w:val="0"/>
+          <w:numId w:val="29"/>
+        </w:numPr>
+        <w:rPr>
+          <w:rFonts w:ascii="Calibri" w:eastAsia="Times New Roman" w:hAnsi="Calibri" w:cs="Calibri"/>
+          <w:sz w:val="22"/>
+          <w:szCs w:val="22"/>
+          <w:lang w:val="nl-BE"/>
+        </w:rPr>
+      </w:pPr>
+      <w:r>
+        <w:rPr>
+          <w:rFonts w:ascii="Calibri" w:eastAsia="Times New Roman" w:hAnsi="Calibri" w:cs="Calibri"/>
+          <w:sz w:val="22"/>
+          <w:szCs w:val="22"/>
+          <w:lang w:val="nl-BE"/>
+        </w:rPr>
+        <w:t xml:space="preserve">U13 heeft geen </w:t>
+      </w:r>
+      <w:proofErr w:type="gramStart"/>
+      <w:r>
+        <w:rPr>
+          <w:rFonts w:ascii="Calibri" w:eastAsia="Times New Roman" w:hAnsi="Calibri" w:cs="Calibri"/>
+          <w:sz w:val="22"/>
+          <w:szCs w:val="22"/>
+          <w:lang w:val="nl-BE"/>
+        </w:rPr>
+        <w:t>basisweerstand ?</w:t>
+      </w:r>
+      <w:proofErr w:type="gramEnd"/>
+    </w:p>
+    <w:p>
+      <w:pPr>
+        <w:numPr>
+          <w:ilvl w:val="0"/>
+          <w:numId w:val="29"/>
+        </w:numPr>
+        <w:rPr>
+          <w:rFonts w:ascii="Calibri" w:eastAsia="Times New Roman" w:hAnsi="Calibri" w:cs="Calibri"/>
+          <w:sz w:val="22"/>
+          <w:szCs w:val="22"/>
+          <w:lang w:val="nl-BE"/>
+        </w:rPr>
+      </w:pPr>
+      <w:r>
+        <w:rPr>
+          <w:rFonts w:ascii="Calibri" w:eastAsia="Times New Roman" w:hAnsi="Calibri" w:cs="Calibri"/>
+          <w:sz w:val="22"/>
+          <w:szCs w:val="22"/>
+          <w:lang w:val="nl-BE"/>
+        </w:rPr>
+        <w:t xml:space="preserve">R23 10k </w:t>
+      </w:r>
+      <w:proofErr w:type="spellStart"/>
+      <w:proofErr w:type="gramStart"/>
+      <w:r>
+        <w:rPr>
+          <w:rFonts w:ascii="Calibri" w:eastAsia="Times New Roman" w:hAnsi="Calibri" w:cs="Calibri"/>
+          <w:sz w:val="22"/>
+          <w:szCs w:val="22"/>
+          <w:lang w:val="nl-BE"/>
+        </w:rPr>
+        <w:t>really</w:t>
+      </w:r>
+      <w:proofErr w:type="spellEnd"/>
+      <w:r>
+        <w:rPr>
+          <w:rFonts w:ascii="Calibri" w:eastAsia="Times New Roman" w:hAnsi="Calibri" w:cs="Calibri"/>
+          <w:sz w:val="22"/>
+          <w:szCs w:val="22"/>
+          <w:lang w:val="nl-BE"/>
+        </w:rPr>
+        <w:t xml:space="preserve"> ?</w:t>
+      </w:r>
+      <w:proofErr w:type="gramEnd"/>
+    </w:p>
+    <w:p>
+      <w:pPr>
+        <w:numPr>
+          <w:ilvl w:val="0"/>
+          <w:numId w:val="29"/>
+        </w:numPr>
+        <w:rPr>
+          <w:rFonts w:ascii="Calibri" w:eastAsia="Times New Roman" w:hAnsi="Calibri" w:cs="Calibri"/>
+          <w:sz w:val="22"/>
+          <w:szCs w:val="22"/>
+          <w:lang w:val="nl-BE"/>
+        </w:rPr>
+      </w:pPr>
+      <w:r>
+        <w:rPr>
+          <w:rFonts w:ascii="Calibri" w:eastAsia="Times New Roman" w:hAnsi="Calibri" w:cs="Calibri"/>
+          <w:sz w:val="22"/>
+          <w:szCs w:val="22"/>
+          <w:lang w:val="nl-BE"/>
+        </w:rPr>
+        <w:t xml:space="preserve">Voldoet de </w:t>
+      </w:r>
+      <w:proofErr w:type="spellStart"/>
+      <w:r>
+        <w:rPr>
+          <w:rFonts w:ascii="Calibri" w:eastAsia="Times New Roman" w:hAnsi="Calibri" w:cs="Calibri"/>
+          <w:sz w:val="22"/>
+          <w:szCs w:val="22"/>
+          <w:lang w:val="nl-BE"/>
+        </w:rPr>
+        <w:t>optocoupler</w:t>
+      </w:r>
+      <w:proofErr w:type="spellEnd"/>
+      <w:r>
+        <w:rPr>
+          <w:rFonts w:ascii="Calibri" w:eastAsia="Times New Roman" w:hAnsi="Calibri" w:cs="Calibri"/>
+          <w:sz w:val="22"/>
+          <w:szCs w:val="22"/>
+          <w:lang w:val="nl-BE"/>
+        </w:rPr>
+        <w:t xml:space="preserve"> zeker aan de </w:t>
+      </w:r>
+      <w:proofErr w:type="spellStart"/>
+      <w:r>
+        <w:rPr>
+          <w:rFonts w:ascii="Calibri" w:eastAsia="Times New Roman" w:hAnsi="Calibri" w:cs="Calibri"/>
+          <w:sz w:val="22"/>
+          <w:szCs w:val="22"/>
+          <w:lang w:val="nl-BE"/>
+        </w:rPr>
+        <w:t>specs</w:t>
+      </w:r>
+      <w:proofErr w:type="spellEnd"/>
+      <w:r>
+        <w:rPr>
+          <w:rFonts w:ascii="Calibri" w:eastAsia="Times New Roman" w:hAnsi="Calibri" w:cs="Calibri"/>
+          <w:sz w:val="22"/>
+          <w:szCs w:val="22"/>
+          <w:lang w:val="nl-BE"/>
+        </w:rPr>
+        <w:t xml:space="preserve"> van je opdrachtgever.  Is kritische component.</w:t>
+      </w:r>
+    </w:p>
+    <w:p>
+      <w:pPr>
+        <w:numPr>
+          <w:ilvl w:val="0"/>
+          <w:numId w:val="29"/>
+        </w:numPr>
+        <w:rPr>
+          <w:rFonts w:ascii="Calibri" w:eastAsia="Times New Roman" w:hAnsi="Calibri" w:cs="Calibri"/>
+          <w:sz w:val="22"/>
+          <w:szCs w:val="22"/>
+          <w:lang w:val="nl-BE"/>
+        </w:rPr>
+      </w:pPr>
+      <w:r>
+        <w:rPr>
+          <w:rFonts w:ascii="Calibri" w:eastAsia="Times New Roman" w:hAnsi="Calibri" w:cs="Calibri"/>
+          <w:sz w:val="22"/>
+          <w:szCs w:val="22"/>
+          <w:lang w:val="nl-BE"/>
+        </w:rPr>
+        <w:t xml:space="preserve">De ontkoppelcondensatoren van de TPS2663 op pin 20-19-18 wil ik niet alleen fysiek op de print </w:t>
+      </w:r>
+      <w:proofErr w:type="gramStart"/>
+      <w:r>
+        <w:rPr>
+          <w:rFonts w:ascii="Calibri" w:eastAsia="Times New Roman" w:hAnsi="Calibri" w:cs="Calibri"/>
+          <w:sz w:val="22"/>
+          <w:szCs w:val="22"/>
+          <w:lang w:val="nl-BE"/>
+        </w:rPr>
+        <w:t>vlakbij</w:t>
+      </w:r>
+      <w:proofErr w:type="gramEnd"/>
+      <w:r>
+        <w:rPr>
+          <w:rFonts w:ascii="Calibri" w:eastAsia="Times New Roman" w:hAnsi="Calibri" w:cs="Calibri"/>
+          <w:sz w:val="22"/>
+          <w:szCs w:val="22"/>
+          <w:lang w:val="nl-BE"/>
+        </w:rPr>
+        <w:t xml:space="preserve"> het IC zijn maar ook je schema moet dit weergeven, nu lijkt het alsof er geen ontkoppeling is.</w:t>
+      </w:r>
+    </w:p>
+    <w:p>
+      <w:pPr>
+        <w:numPr>
+          <w:ilvl w:val="0"/>
+          <w:numId w:val="29"/>
+        </w:numPr>
+        <w:rPr>
+          <w:rFonts w:ascii="Calibri" w:eastAsia="Times New Roman" w:hAnsi="Calibri" w:cs="Calibri"/>
+          <w:sz w:val="22"/>
+          <w:szCs w:val="22"/>
+          <w:lang w:val="nl-BE"/>
+        </w:rPr>
+      </w:pPr>
+      <w:r>
+        <w:rPr>
+          <w:rFonts w:ascii="Calibri" w:eastAsia="Times New Roman" w:hAnsi="Calibri" w:cs="Calibri"/>
+          <w:sz w:val="22"/>
+          <w:szCs w:val="22"/>
+          <w:lang w:val="nl-BE"/>
+        </w:rPr>
+        <w:t>Kleine serieweerstandjes gebruiken op I/O van je IC zodat je meetpunten hebt</w:t>
+      </w:r>
+    </w:p>
+    <w:p>
+      <w:pPr>
+        <w:numPr>
+          <w:ilvl w:val="0"/>
+          <w:numId w:val="29"/>
+        </w:numPr>
+        <w:rPr>
+          <w:rFonts w:ascii="Calibri" w:eastAsia="Times New Roman" w:hAnsi="Calibri" w:cs="Calibri"/>
+          <w:sz w:val="22"/>
+          <w:szCs w:val="22"/>
+          <w:lang w:val="nl-BE"/>
+        </w:rPr>
+      </w:pPr>
+      <w:r>
+        <w:rPr>
+          <w:rFonts w:ascii="Calibri" w:eastAsia="Times New Roman" w:hAnsi="Calibri" w:cs="Calibri"/>
+          <w:sz w:val="22"/>
+          <w:szCs w:val="22"/>
+          <w:lang w:val="nl-BE"/>
+        </w:rPr>
+        <w:t>Nut van D</w:t>
+      </w:r>
+      <w:proofErr w:type="gramStart"/>
+      <w:r>
+        <w:rPr>
+          <w:rFonts w:ascii="Calibri" w:eastAsia="Times New Roman" w:hAnsi="Calibri" w:cs="Calibri"/>
+          <w:sz w:val="22"/>
+          <w:szCs w:val="22"/>
+          <w:lang w:val="nl-BE"/>
+        </w:rPr>
+        <w:t>2 ?</w:t>
+      </w:r>
+      <w:proofErr w:type="gramEnd"/>
+      <w:r>
+        <w:rPr>
+          <w:rFonts w:ascii="Calibri" w:eastAsia="Times New Roman" w:hAnsi="Calibri" w:cs="Calibri"/>
+          <w:sz w:val="22"/>
+          <w:szCs w:val="22"/>
+          <w:lang w:val="nl-BE"/>
+        </w:rPr>
+        <w:t xml:space="preserve">   Niet beter </w:t>
+      </w:r>
+      <w:proofErr w:type="gramStart"/>
+      <w:r>
+        <w:rPr>
+          <w:rFonts w:ascii="Calibri" w:eastAsia="Times New Roman" w:hAnsi="Calibri" w:cs="Calibri"/>
+          <w:sz w:val="22"/>
+          <w:szCs w:val="22"/>
+          <w:lang w:val="nl-BE"/>
+        </w:rPr>
+        <w:t xml:space="preserve">een  </w:t>
+      </w:r>
+      <w:proofErr w:type="spellStart"/>
+      <w:r>
+        <w:rPr>
+          <w:rFonts w:ascii="Calibri" w:eastAsia="Times New Roman" w:hAnsi="Calibri" w:cs="Calibri"/>
+          <w:sz w:val="22"/>
+          <w:szCs w:val="22"/>
+          <w:lang w:val="nl-BE"/>
+        </w:rPr>
+        <w:t>varistor</w:t>
+      </w:r>
+      <w:proofErr w:type="spellEnd"/>
+      <w:proofErr w:type="gramEnd"/>
+      <w:r>
+        <w:rPr>
+          <w:rFonts w:ascii="Calibri" w:eastAsia="Times New Roman" w:hAnsi="Calibri" w:cs="Calibri"/>
+          <w:sz w:val="22"/>
+          <w:szCs w:val="22"/>
+          <w:lang w:val="nl-BE"/>
+        </w:rPr>
+        <w:t xml:space="preserve"> nemen, en dan nog ?  Ja er “zweeft” nog zo ergens op je </w:t>
+      </w:r>
+      <w:proofErr w:type="gramStart"/>
+      <w:r>
+        <w:rPr>
+          <w:rFonts w:ascii="Calibri" w:eastAsia="Times New Roman" w:hAnsi="Calibri" w:cs="Calibri"/>
+          <w:sz w:val="22"/>
+          <w:szCs w:val="22"/>
+          <w:lang w:val="nl-BE"/>
+        </w:rPr>
+        <w:t>schema ?</w:t>
+      </w:r>
+      <w:proofErr w:type="gramEnd"/>
+    </w:p>
+    <w:p>
+      <w:pPr>
+        <w:numPr>
+          <w:ilvl w:val="0"/>
+          <w:numId w:val="29"/>
+        </w:numPr>
+        <w:rPr>
+          <w:rFonts w:ascii="Calibri" w:eastAsia="Times New Roman" w:hAnsi="Calibri" w:cs="Calibri"/>
+          <w:sz w:val="22"/>
+          <w:szCs w:val="22"/>
+          <w:lang w:val="nl-BE"/>
+        </w:rPr>
+      </w:pPr>
+      <w:r>
+        <w:rPr>
+          <w:rFonts w:ascii="Calibri" w:eastAsia="Times New Roman" w:hAnsi="Calibri" w:cs="Calibri"/>
+          <w:sz w:val="22"/>
+          <w:szCs w:val="22"/>
+          <w:lang w:val="nl-BE"/>
+        </w:rPr>
+        <w:t xml:space="preserve">R21 is andere voorschakelweerstand van je </w:t>
+      </w:r>
+      <w:proofErr w:type="spellStart"/>
+      <w:r>
+        <w:rPr>
+          <w:rFonts w:ascii="Calibri" w:eastAsia="Times New Roman" w:hAnsi="Calibri" w:cs="Calibri"/>
+          <w:sz w:val="22"/>
+          <w:szCs w:val="22"/>
+          <w:lang w:val="nl-BE"/>
+        </w:rPr>
+        <w:t>optocoupler</w:t>
+      </w:r>
+      <w:proofErr w:type="spellEnd"/>
+      <w:r>
+        <w:rPr>
+          <w:rFonts w:ascii="Calibri" w:eastAsia="Times New Roman" w:hAnsi="Calibri" w:cs="Calibri"/>
+          <w:sz w:val="22"/>
+          <w:szCs w:val="22"/>
+          <w:lang w:val="nl-BE"/>
+        </w:rPr>
+        <w:t xml:space="preserve"> dan al de </w:t>
+      </w:r>
+      <w:proofErr w:type="gramStart"/>
+      <w:r>
+        <w:rPr>
+          <w:rFonts w:ascii="Calibri" w:eastAsia="Times New Roman" w:hAnsi="Calibri" w:cs="Calibri"/>
+          <w:sz w:val="22"/>
+          <w:szCs w:val="22"/>
+          <w:lang w:val="nl-BE"/>
+        </w:rPr>
+        <w:t>andere ?</w:t>
+      </w:r>
+      <w:proofErr w:type="gramEnd"/>
+      <w:r>
+        <w:rPr>
+          <w:rFonts w:ascii="Calibri" w:eastAsia="Times New Roman" w:hAnsi="Calibri" w:cs="Calibri"/>
+          <w:sz w:val="22"/>
+          <w:szCs w:val="22"/>
+          <w:lang w:val="nl-BE"/>
+        </w:rPr>
+        <w:t xml:space="preserve">  </w:t>
+      </w:r>
+      <w:proofErr w:type="gramStart"/>
+      <w:r>
+        <w:rPr>
+          <w:rFonts w:ascii="Calibri" w:eastAsia="Times New Roman" w:hAnsi="Calibri" w:cs="Calibri"/>
+          <w:sz w:val="22"/>
+          <w:szCs w:val="22"/>
+          <w:lang w:val="nl-BE"/>
+        </w:rPr>
+        <w:t>Waarom ?</w:t>
+      </w:r>
+      <w:proofErr w:type="gramEnd"/>
+    </w:p>
+    <w:p>
+      <w:pPr>
+        <w:numPr>
+          <w:ilvl w:val="0"/>
+          <w:numId w:val="29"/>
+        </w:numPr>
+        <w:rPr>
+          <w:rFonts w:ascii="Calibri" w:eastAsia="Times New Roman" w:hAnsi="Calibri" w:cs="Calibri"/>
+          <w:sz w:val="22"/>
+          <w:szCs w:val="22"/>
+          <w:lang w:val="nl-BE"/>
+        </w:rPr>
+      </w:pPr>
+      <w:r>
+        <w:rPr>
+          <w:rFonts w:ascii="Calibri" w:eastAsia="Times New Roman" w:hAnsi="Calibri" w:cs="Calibri"/>
+          <w:sz w:val="22"/>
+          <w:szCs w:val="22"/>
+          <w:lang w:val="nl-BE"/>
+        </w:rPr>
+        <w:t xml:space="preserve">Ik vind je schema zeer rommelig getekend, met </w:t>
+      </w:r>
+      <w:proofErr w:type="spellStart"/>
+      <w:r>
+        <w:rPr>
+          <w:rFonts w:ascii="Calibri" w:eastAsia="Times New Roman" w:hAnsi="Calibri" w:cs="Calibri"/>
+          <w:sz w:val="22"/>
+          <w:szCs w:val="22"/>
+          <w:lang w:val="nl-BE"/>
+        </w:rPr>
+        <w:t>optocouplers</w:t>
+      </w:r>
+      <w:proofErr w:type="spellEnd"/>
+      <w:r>
+        <w:rPr>
+          <w:rFonts w:ascii="Calibri" w:eastAsia="Times New Roman" w:hAnsi="Calibri" w:cs="Calibri"/>
+          <w:sz w:val="22"/>
+          <w:szCs w:val="22"/>
+          <w:lang w:val="nl-BE"/>
+        </w:rPr>
+        <w:t xml:space="preserve"> op verschillende hoogtes en draden die her en der boven </w:t>
+      </w:r>
+      <w:proofErr w:type="gramStart"/>
+      <w:r>
+        <w:rPr>
+          <w:rFonts w:ascii="Calibri" w:eastAsia="Times New Roman" w:hAnsi="Calibri" w:cs="Calibri"/>
+          <w:sz w:val="22"/>
+          <w:szCs w:val="22"/>
+          <w:lang w:val="nl-BE"/>
+        </w:rPr>
+        <w:t>en  onder</w:t>
+      </w:r>
+      <w:proofErr w:type="gramEnd"/>
+      <w:r>
+        <w:rPr>
+          <w:rFonts w:ascii="Calibri" w:eastAsia="Times New Roman" w:hAnsi="Calibri" w:cs="Calibri"/>
+          <w:sz w:val="22"/>
+          <w:szCs w:val="22"/>
+          <w:lang w:val="nl-BE"/>
+        </w:rPr>
+        <w:t xml:space="preserve"> het schema heen en weer lopen.  Ziet eruit als de Japanse schema’s die ik soms zie afkomstig van 4 verschillende designers en dan bij elkaar gegooid op een </w:t>
+      </w:r>
+      <w:proofErr w:type="gramStart"/>
+      <w:r>
+        <w:rPr>
+          <w:rFonts w:ascii="Calibri" w:eastAsia="Times New Roman" w:hAnsi="Calibri" w:cs="Calibri"/>
+          <w:sz w:val="22"/>
+          <w:szCs w:val="22"/>
+          <w:lang w:val="nl-BE"/>
+        </w:rPr>
+        <w:t>hoopje….</w:t>
+      </w:r>
+      <w:proofErr w:type="gramEnd"/>
+      <w:r>
+        <w:rPr>
+          <w:rFonts w:ascii="Calibri" w:eastAsia="Times New Roman" w:hAnsi="Calibri" w:cs="Calibri"/>
+          <w:sz w:val="22"/>
+          <w:szCs w:val="22"/>
+          <w:lang w:val="nl-BE"/>
+        </w:rPr>
+        <w:t>.   Dat kan veel beter.</w:t>
+      </w:r>
     </w:p>
     <w:p>
       <w:pPr>
@@ -1771,6 +2701,119 @@
     </w:lvl>
   </w:abstractNum>
   <w:abstractNum w:abstractNumId="10" w15:restartNumberingAfterBreak="0">
+    <w:nsid w:val="0D6A4BF9"/>
+    <w:multiLevelType w:val="hybridMultilevel"/>
+    <w:tmpl w:val="CBFE8456"/>
+    <w:lvl w:ilvl="0" w:tplc="1000000F">
+      <w:start w:val="1"/>
+      <w:numFmt w:val="decimal"/>
+      <w:lvlText w:val="%1."/>
+      <w:lvlJc w:val="left"/>
+      <w:pPr>
+        <w:ind w:left="720" w:hanging="360"/>
+      </w:pPr>
+      <w:rPr>
+        <w:rFonts w:hint="default"/>
+      </w:rPr>
+    </w:lvl>
+    <w:lvl w:ilvl="1" w:tplc="08130003">
+      <w:start w:val="1"/>
+      <w:numFmt w:val="bullet"/>
+      <w:lvlText w:val="o"/>
+      <w:lvlJc w:val="left"/>
+      <w:pPr>
+        <w:ind w:left="1440" w:hanging="360"/>
+      </w:pPr>
+      <w:rPr>
+        <w:rFonts w:ascii="Courier New" w:hAnsi="Courier New" w:cs="Courier New" w:hint="default"/>
+      </w:rPr>
+    </w:lvl>
+    <w:lvl w:ilvl="2" w:tplc="08130005">
+      <w:start w:val="1"/>
+      <w:numFmt w:val="bullet"/>
+      <w:lvlText w:val=""/>
+      <w:lvlJc w:val="left"/>
+      <w:pPr>
+        <w:ind w:left="2160" w:hanging="360"/>
+      </w:pPr>
+      <w:rPr>
+        <w:rFonts w:ascii="Wingdings" w:hAnsi="Wingdings" w:hint="default"/>
+      </w:rPr>
+    </w:lvl>
+    <w:lvl w:ilvl="3" w:tplc="08130001">
+      <w:start w:val="1"/>
+      <w:numFmt w:val="bullet"/>
+      <w:lvlText w:val=""/>
+      <w:lvlJc w:val="left"/>
+      <w:pPr>
+        <w:ind w:left="2880" w:hanging="360"/>
+      </w:pPr>
+      <w:rPr>
+        <w:rFonts w:ascii="Symbol" w:hAnsi="Symbol" w:hint="default"/>
+      </w:rPr>
+    </w:lvl>
+    <w:lvl w:ilvl="4" w:tplc="08130003">
+      <w:start w:val="1"/>
+      <w:numFmt w:val="bullet"/>
+      <w:lvlText w:val="o"/>
+      <w:lvlJc w:val="left"/>
+      <w:pPr>
+        <w:ind w:left="3600" w:hanging="360"/>
+      </w:pPr>
+      <w:rPr>
+        <w:rFonts w:ascii="Courier New" w:hAnsi="Courier New" w:cs="Courier New" w:hint="default"/>
+      </w:rPr>
+    </w:lvl>
+    <w:lvl w:ilvl="5" w:tplc="08130005">
+      <w:start w:val="1"/>
+      <w:numFmt w:val="bullet"/>
+      <w:lvlText w:val=""/>
+      <w:lvlJc w:val="left"/>
+      <w:pPr>
+        <w:ind w:left="4320" w:hanging="360"/>
+      </w:pPr>
+      <w:rPr>
+        <w:rFonts w:ascii="Wingdings" w:hAnsi="Wingdings" w:hint="default"/>
+      </w:rPr>
+    </w:lvl>
+    <w:lvl w:ilvl="6" w:tplc="08130001">
+      <w:start w:val="1"/>
+      <w:numFmt w:val="bullet"/>
+      <w:lvlText w:val=""/>
+      <w:lvlJc w:val="left"/>
+      <w:pPr>
+        <w:ind w:left="5040" w:hanging="360"/>
+      </w:pPr>
+      <w:rPr>
+        <w:rFonts w:ascii="Symbol" w:hAnsi="Symbol" w:hint="default"/>
+      </w:rPr>
+    </w:lvl>
+    <w:lvl w:ilvl="7" w:tplc="08130003">
+      <w:start w:val="1"/>
+      <w:numFmt w:val="bullet"/>
+      <w:lvlText w:val="o"/>
+      <w:lvlJc w:val="left"/>
+      <w:pPr>
+        <w:ind w:left="5760" w:hanging="360"/>
+      </w:pPr>
+      <w:rPr>
+        <w:rFonts w:ascii="Courier New" w:hAnsi="Courier New" w:cs="Courier New" w:hint="default"/>
+      </w:rPr>
+    </w:lvl>
+    <w:lvl w:ilvl="8" w:tplc="08130005">
+      <w:start w:val="1"/>
+      <w:numFmt w:val="bullet"/>
+      <w:lvlText w:val=""/>
+      <w:lvlJc w:val="left"/>
+      <w:pPr>
+        <w:ind w:left="6480" w:hanging="360"/>
+      </w:pPr>
+      <w:rPr>
+        <w:rFonts w:ascii="Wingdings" w:hAnsi="Wingdings" w:hint="default"/>
+      </w:rPr>
+    </w:lvl>
+  </w:abstractNum>
+  <w:abstractNum w:abstractNumId="11" w15:restartNumberingAfterBreak="0">
     <w:nsid w:val="0E11516F"/>
     <w:multiLevelType w:val="hybridMultilevel"/>
     <w:tmpl w:val="C3A631AA"/>
@@ -1859,7 +2902,7 @@
       </w:pPr>
     </w:lvl>
   </w:abstractNum>
-  <w:abstractNum w:abstractNumId="11" w15:restartNumberingAfterBreak="0">
+  <w:abstractNum w:abstractNumId="12" w15:restartNumberingAfterBreak="0">
     <w:nsid w:val="0FC709D0"/>
     <w:multiLevelType w:val="multilevel"/>
     <w:tmpl w:val="0813001F"/>
@@ -1945,7 +2988,7 @@
       </w:pPr>
     </w:lvl>
   </w:abstractNum>
-  <w:abstractNum w:abstractNumId="12" w15:restartNumberingAfterBreak="0">
+  <w:abstractNum w:abstractNumId="13" w15:restartNumberingAfterBreak="0">
     <w:nsid w:val="173D33B1"/>
     <w:multiLevelType w:val="hybridMultilevel"/>
     <w:tmpl w:val="205CEB1C"/>
@@ -2058,7 +3101,120 @@
       </w:rPr>
     </w:lvl>
   </w:abstractNum>
-  <w:abstractNum w:abstractNumId="13" w15:restartNumberingAfterBreak="0">
+  <w:abstractNum w:abstractNumId="14" w15:restartNumberingAfterBreak="0">
+    <w:nsid w:val="1C337E37"/>
+    <w:multiLevelType w:val="hybridMultilevel"/>
+    <w:tmpl w:val="D12E510C"/>
+    <w:lvl w:ilvl="0" w:tplc="08130001">
+      <w:start w:val="1"/>
+      <w:numFmt w:val="bullet"/>
+      <w:lvlText w:val=""/>
+      <w:lvlJc w:val="left"/>
+      <w:pPr>
+        <w:ind w:left="720" w:hanging="360"/>
+      </w:pPr>
+      <w:rPr>
+        <w:rFonts w:ascii="Symbol" w:hAnsi="Symbol" w:hint="default"/>
+      </w:rPr>
+    </w:lvl>
+    <w:lvl w:ilvl="1" w:tplc="08130003">
+      <w:start w:val="1"/>
+      <w:numFmt w:val="bullet"/>
+      <w:lvlText w:val="o"/>
+      <w:lvlJc w:val="left"/>
+      <w:pPr>
+        <w:ind w:left="1440" w:hanging="360"/>
+      </w:pPr>
+      <w:rPr>
+        <w:rFonts w:ascii="Courier New" w:hAnsi="Courier New" w:cs="Courier New" w:hint="default"/>
+      </w:rPr>
+    </w:lvl>
+    <w:lvl w:ilvl="2" w:tplc="08130005">
+      <w:start w:val="1"/>
+      <w:numFmt w:val="bullet"/>
+      <w:lvlText w:val=""/>
+      <w:lvlJc w:val="left"/>
+      <w:pPr>
+        <w:ind w:left="2160" w:hanging="360"/>
+      </w:pPr>
+      <w:rPr>
+        <w:rFonts w:ascii="Wingdings" w:hAnsi="Wingdings" w:hint="default"/>
+      </w:rPr>
+    </w:lvl>
+    <w:lvl w:ilvl="3" w:tplc="08130001">
+      <w:start w:val="1"/>
+      <w:numFmt w:val="bullet"/>
+      <w:lvlText w:val=""/>
+      <w:lvlJc w:val="left"/>
+      <w:pPr>
+        <w:ind w:left="2880" w:hanging="360"/>
+      </w:pPr>
+      <w:rPr>
+        <w:rFonts w:ascii="Symbol" w:hAnsi="Symbol" w:hint="default"/>
+      </w:rPr>
+    </w:lvl>
+    <w:lvl w:ilvl="4" w:tplc="08130003">
+      <w:start w:val="1"/>
+      <w:numFmt w:val="bullet"/>
+      <w:lvlText w:val="o"/>
+      <w:lvlJc w:val="left"/>
+      <w:pPr>
+        <w:ind w:left="3600" w:hanging="360"/>
+      </w:pPr>
+      <w:rPr>
+        <w:rFonts w:ascii="Courier New" w:hAnsi="Courier New" w:cs="Courier New" w:hint="default"/>
+      </w:rPr>
+    </w:lvl>
+    <w:lvl w:ilvl="5" w:tplc="08130005">
+      <w:start w:val="1"/>
+      <w:numFmt w:val="bullet"/>
+      <w:lvlText w:val=""/>
+      <w:lvlJc w:val="left"/>
+      <w:pPr>
+        <w:ind w:left="4320" w:hanging="360"/>
+      </w:pPr>
+      <w:rPr>
+        <w:rFonts w:ascii="Wingdings" w:hAnsi="Wingdings" w:hint="default"/>
+      </w:rPr>
+    </w:lvl>
+    <w:lvl w:ilvl="6" w:tplc="08130001">
+      <w:start w:val="1"/>
+      <w:numFmt w:val="bullet"/>
+      <w:lvlText w:val=""/>
+      <w:lvlJc w:val="left"/>
+      <w:pPr>
+        <w:ind w:left="5040" w:hanging="360"/>
+      </w:pPr>
+      <w:rPr>
+        <w:rFonts w:ascii="Symbol" w:hAnsi="Symbol" w:hint="default"/>
+      </w:rPr>
+    </w:lvl>
+    <w:lvl w:ilvl="7" w:tplc="08130003">
+      <w:start w:val="1"/>
+      <w:numFmt w:val="bullet"/>
+      <w:lvlText w:val="o"/>
+      <w:lvlJc w:val="left"/>
+      <w:pPr>
+        <w:ind w:left="5760" w:hanging="360"/>
+      </w:pPr>
+      <w:rPr>
+        <w:rFonts w:ascii="Courier New" w:hAnsi="Courier New" w:cs="Courier New" w:hint="default"/>
+      </w:rPr>
+    </w:lvl>
+    <w:lvl w:ilvl="8" w:tplc="08130005">
+      <w:start w:val="1"/>
+      <w:numFmt w:val="bullet"/>
+      <w:lvlText w:val=""/>
+      <w:lvlJc w:val="left"/>
+      <w:pPr>
+        <w:ind w:left="6480" w:hanging="360"/>
+      </w:pPr>
+      <w:rPr>
+        <w:rFonts w:ascii="Wingdings" w:hAnsi="Wingdings" w:hint="default"/>
+      </w:rPr>
+    </w:lvl>
+  </w:abstractNum>
+  <w:abstractNum w:abstractNumId="15" w15:restartNumberingAfterBreak="0">
     <w:nsid w:val="20DE155B"/>
     <w:multiLevelType w:val="hybridMultilevel"/>
     <w:tmpl w:val="155A9F56"/>
@@ -2171,7 +3327,7 @@
       </w:rPr>
     </w:lvl>
   </w:abstractNum>
-  <w:abstractNum w:abstractNumId="14" w15:restartNumberingAfterBreak="0">
+  <w:abstractNum w:abstractNumId="16" w15:restartNumberingAfterBreak="0">
     <w:nsid w:val="213408BB"/>
     <w:multiLevelType w:val="hybridMultilevel"/>
     <w:tmpl w:val="54A25426"/>
@@ -2257,7 +3413,7 @@
       </w:pPr>
     </w:lvl>
   </w:abstractNum>
-  <w:abstractNum w:abstractNumId="15" w15:restartNumberingAfterBreak="0">
+  <w:abstractNum w:abstractNumId="17" w15:restartNumberingAfterBreak="0">
     <w:nsid w:val="3346409A"/>
     <w:multiLevelType w:val="hybridMultilevel"/>
     <w:tmpl w:val="78D0318E"/>
@@ -2370,7 +3526,7 @@
       </w:rPr>
     </w:lvl>
   </w:abstractNum>
-  <w:abstractNum w:abstractNumId="16" w15:restartNumberingAfterBreak="0">
+  <w:abstractNum w:abstractNumId="18" w15:restartNumberingAfterBreak="0">
     <w:nsid w:val="37917CBD"/>
     <w:multiLevelType w:val="multilevel"/>
     <w:tmpl w:val="0813001D"/>
@@ -2456,7 +3612,7 @@
       </w:pPr>
     </w:lvl>
   </w:abstractNum>
-  <w:abstractNum w:abstractNumId="17" w15:restartNumberingAfterBreak="0">
+  <w:abstractNum w:abstractNumId="19" w15:restartNumberingAfterBreak="0">
     <w:nsid w:val="47B06B9F"/>
     <w:multiLevelType w:val="hybridMultilevel"/>
     <w:tmpl w:val="DC44BFB8"/>
@@ -2569,7 +3725,7 @@
       </w:rPr>
     </w:lvl>
   </w:abstractNum>
-  <w:abstractNum w:abstractNumId="18" w15:restartNumberingAfterBreak="0">
+  <w:abstractNum w:abstractNumId="20" w15:restartNumberingAfterBreak="0">
     <w:nsid w:val="4BEF56FD"/>
     <w:multiLevelType w:val="hybridMultilevel"/>
     <w:tmpl w:val="E9982528"/>
@@ -2682,7 +3838,7 @@
       </w:rPr>
     </w:lvl>
   </w:abstractNum>
-  <w:abstractNum w:abstractNumId="19" w15:restartNumberingAfterBreak="0">
+  <w:abstractNum w:abstractNumId="21" w15:restartNumberingAfterBreak="0">
     <w:nsid w:val="520E34C3"/>
     <w:multiLevelType w:val="multilevel"/>
     <w:tmpl w:val="75F48230"/>
@@ -2769,7 +3925,7 @@
       </w:pPr>
     </w:lvl>
   </w:abstractNum>
-  <w:abstractNum w:abstractNumId="20" w15:restartNumberingAfterBreak="0">
+  <w:abstractNum w:abstractNumId="22" w15:restartNumberingAfterBreak="0">
     <w:nsid w:val="53F52817"/>
     <w:multiLevelType w:val="hybridMultilevel"/>
     <w:tmpl w:val="65CCC914"/>
@@ -2882,7 +4038,7 @@
       </w:rPr>
     </w:lvl>
   </w:abstractNum>
-  <w:abstractNum w:abstractNumId="21" w15:restartNumberingAfterBreak="0">
+  <w:abstractNum w:abstractNumId="23" w15:restartNumberingAfterBreak="0">
     <w:nsid w:val="69151BD0"/>
     <w:multiLevelType w:val="multilevel"/>
     <w:tmpl w:val="08130023"/>
@@ -2977,7 +4133,7 @@
       </w:pPr>
     </w:lvl>
   </w:abstractNum>
-  <w:abstractNum w:abstractNumId="22" w15:restartNumberingAfterBreak="0">
+  <w:abstractNum w:abstractNumId="24" w15:restartNumberingAfterBreak="0">
     <w:nsid w:val="6D4365F6"/>
     <w:multiLevelType w:val="multilevel"/>
     <w:tmpl w:val="0813001F"/>
@@ -3063,7 +4219,7 @@
       </w:pPr>
     </w:lvl>
   </w:abstractNum>
-  <w:abstractNum w:abstractNumId="23" w15:restartNumberingAfterBreak="0">
+  <w:abstractNum w:abstractNumId="25" w15:restartNumberingAfterBreak="0">
     <w:nsid w:val="6DB207AA"/>
     <w:multiLevelType w:val="multilevel"/>
     <w:tmpl w:val="92A2DDA6"/>
@@ -3150,7 +4306,7 @@
       </w:pPr>
     </w:lvl>
   </w:abstractNum>
-  <w:abstractNum w:abstractNumId="24" w15:restartNumberingAfterBreak="0">
+  <w:abstractNum w:abstractNumId="26" w15:restartNumberingAfterBreak="0">
     <w:nsid w:val="74A06F4D"/>
     <w:multiLevelType w:val="multilevel"/>
     <w:tmpl w:val="0813001D"/>
@@ -3236,7 +4392,7 @@
       </w:pPr>
     </w:lvl>
   </w:abstractNum>
-  <w:abstractNum w:abstractNumId="25" w15:restartNumberingAfterBreak="0">
+  <w:abstractNum w:abstractNumId="27" w15:restartNumberingAfterBreak="0">
     <w:nsid w:val="77F2562E"/>
     <w:multiLevelType w:val="hybridMultilevel"/>
     <w:tmpl w:val="F6EC5152"/>
@@ -3323,16 +4479,16 @@
     </w:lvl>
   </w:abstractNum>
   <w:num w:numId="1">
-    <w:abstractNumId w:val="22"/>
+    <w:abstractNumId w:val="24"/>
   </w:num>
   <w:num w:numId="2">
-    <w:abstractNumId w:val="24"/>
+    <w:abstractNumId w:val="26"/>
   </w:num>
   <w:num w:numId="3">
-    <w:abstractNumId w:val="19"/>
+    <w:abstractNumId w:val="21"/>
   </w:num>
   <w:num w:numId="4">
-    <w:abstractNumId w:val="23"/>
+    <w:abstractNumId w:val="25"/>
   </w:num>
   <w:num w:numId="5">
     <w:abstractNumId w:val="9"/>
@@ -3365,40 +4521,58 @@
     <w:abstractNumId w:val="0"/>
   </w:num>
   <w:num w:numId="15">
+    <w:abstractNumId w:val="12"/>
+  </w:num>
+  <w:num w:numId="16">
+    <w:abstractNumId w:val="18"/>
+  </w:num>
+  <w:num w:numId="17">
+    <w:abstractNumId w:val="23"/>
+  </w:num>
+  <w:num w:numId="18">
+    <w:abstractNumId w:val="17"/>
+  </w:num>
+  <w:num w:numId="19">
+    <w:abstractNumId w:val="22"/>
+  </w:num>
+  <w:num w:numId="20">
     <w:abstractNumId w:val="11"/>
   </w:num>
-  <w:num w:numId="16">
+  <w:num w:numId="21">
+    <w:abstractNumId w:val="15"/>
+  </w:num>
+  <w:num w:numId="22">
     <w:abstractNumId w:val="16"/>
   </w:num>
-  <w:num w:numId="17">
-    <w:abstractNumId w:val="21"/>
-  </w:num>
-  <w:num w:numId="18">
-    <w:abstractNumId w:val="15"/>
-  </w:num>
-  <w:num w:numId="19">
+  <w:num w:numId="23">
     <w:abstractNumId w:val="20"/>
   </w:num>
-  <w:num w:numId="20">
-    <w:abstractNumId w:val="10"/>
+  <w:num w:numId="24">
+    <w:abstractNumId w:val="27"/>
   </w:num>
-  <w:num w:numId="21">
+  <w:num w:numId="25">
+    <w:abstractNumId w:val="19"/>
+  </w:num>
+  <w:num w:numId="26">
     <w:abstractNumId w:val="13"/>
   </w:num>
-  <w:num w:numId="22">
+  <w:num w:numId="27">
+    <w:abstractNumId w:val="14"/>
+    <w:lvlOverride w:ilvl="0"/>
+    <w:lvlOverride w:ilvl="1"/>
+    <w:lvlOverride w:ilvl="2"/>
+    <w:lvlOverride w:ilvl="3"/>
+    <w:lvlOverride w:ilvl="4"/>
+    <w:lvlOverride w:ilvl="5"/>
+    <w:lvlOverride w:ilvl="6"/>
+    <w:lvlOverride w:ilvl="7"/>
+    <w:lvlOverride w:ilvl="8"/>
+  </w:num>
+  <w:num w:numId="28">
     <w:abstractNumId w:val="14"/>
   </w:num>
-  <w:num w:numId="23">
-    <w:abstractNumId w:val="18"/>
-  </w:num>
-  <w:num w:numId="24">
-    <w:abstractNumId w:val="25"/>
-  </w:num>
-  <w:num w:numId="25">
-    <w:abstractNumId w:val="17"/>
-  </w:num>
-  <w:num w:numId="26">
-    <w:abstractNumId w:val="12"/>
+  <w:num w:numId="29">
+    <w:abstractNumId w:val="10"/>
   </w:num>
 </w:numbering>
 </file>

</xml_diff>